<commit_message>
document improved to version 0.9.2
</commit_message>
<xml_diff>
--- a/02-Requeriments/Requirements S&O Hardware Store_V0.9.1.docx
+++ b/02-Requeriments/Requirements S&O Hardware Store_V0.9.1.docx
@@ -93,7 +93,7 @@
           <w:rFonts w:ascii="Verdana" w:eastAsia="Times New Roman" w:hAnsi="Verdana" w:cs="Times New Roman"/>
           <w:sz w:val="50"/>
           <w:szCs w:val="50"/>
-          <w:lang w:val="en-US"/>
+          <w:lang w:val="es-EC"/>
         </w:rPr>
       </w:pPr>
       <w:r>
@@ -101,7 +101,7 @@
           <w:rFonts w:ascii="Verdana" w:eastAsia="Times New Roman" w:hAnsi="Verdana" w:cs="Times New Roman"/>
           <w:sz w:val="50"/>
           <w:szCs w:val="50"/>
-          <w:lang w:val="en-US"/>
+          <w:lang w:val="es-EC"/>
         </w:rPr>
         <w:t>Prepared by Code Warriors</w:t>
       </w:r>
@@ -112,7 +112,7 @@
           <w:rFonts w:ascii="Verdana" w:eastAsia="Times New Roman" w:hAnsi="Verdana" w:cs="Times New Roman"/>
           <w:sz w:val="50"/>
           <w:szCs w:val="50"/>
-          <w:lang w:val="en-US"/>
+          <w:lang w:val="es-EC"/>
         </w:rPr>
       </w:pPr>
     </w:p>
@@ -122,7 +122,7 @@
           <w:rFonts w:ascii="Verdana" w:eastAsia="Times New Roman" w:hAnsi="Verdana" w:cs="Times New Roman"/>
           <w:sz w:val="50"/>
           <w:szCs w:val="50"/>
-          <w:lang w:val="en-US"/>
+          <w:lang w:val="es-EC"/>
         </w:rPr>
       </w:pPr>
       <w:r>
@@ -130,29 +130,9 @@
           <w:rFonts w:ascii="Verdana" w:eastAsia="Times New Roman" w:hAnsi="Verdana" w:cs="Times New Roman"/>
           <w:sz w:val="50"/>
           <w:szCs w:val="50"/>
-          <w:lang w:val="en-US"/>
-        </w:rPr>
-        <w:t xml:space="preserve">Universidad de las </w:t>
-      </w:r>
-      <w:proofErr w:type="spellStart"/>
-      <w:r>
-        <w:rPr>
-          <w:rFonts w:ascii="Verdana" w:eastAsia="Times New Roman" w:hAnsi="Verdana" w:cs="Times New Roman"/>
-          <w:sz w:val="50"/>
-          <w:szCs w:val="50"/>
-          <w:lang w:val="en-US"/>
-        </w:rPr>
-        <w:t>Fuerzas</w:t>
-      </w:r>
-      <w:proofErr w:type="spellEnd"/>
-      <w:r>
-        <w:rPr>
-          <w:rFonts w:ascii="Verdana" w:eastAsia="Times New Roman" w:hAnsi="Verdana" w:cs="Times New Roman"/>
-          <w:sz w:val="50"/>
-          <w:szCs w:val="50"/>
-          <w:lang w:val="en-US"/>
-        </w:rPr>
-        <w:t xml:space="preserve"> Armadas ESPE</w:t>
+          <w:lang w:val="es-EC"/>
+        </w:rPr>
+        <w:t>Universidad de las Fuerzas Armadas ESPE</w:t>
       </w:r>
     </w:p>
     <w:p>
@@ -161,7 +141,7 @@
           <w:rFonts w:ascii="Verdana" w:eastAsia="Times New Roman" w:hAnsi="Verdana" w:cs="Times New Roman"/>
           <w:sz w:val="54"/>
           <w:szCs w:val="54"/>
-          <w:lang w:val="en-US"/>
+          <w:lang w:val="es-EC"/>
         </w:rPr>
       </w:pPr>
     </w:p>
@@ -1230,13 +1210,7 @@
         <w:rPr>
           <w:szCs w:val="22"/>
         </w:rPr>
-        <w:t xml:space="preserve">Assumptions and </w:t>
-      </w:r>
-      <w:r>
-        <w:rPr>
-          <w:szCs w:val="22"/>
-        </w:rPr>
-        <w:t>dependencies</w:t>
+        <w:t>Assumptions and dependencies</w:t>
       </w:r>
       <w:r>
         <w:rPr>
@@ -2231,27 +2205,7 @@
           <w:szCs w:val="24"/>
           <w:lang w:val="en-US"/>
         </w:rPr>
-        <w:t xml:space="preserve">The purpose of this document is to specify the software requirements for a computer program that will help “S&amp;O </w:t>
-      </w:r>
-      <w:proofErr w:type="spellStart"/>
-      <w:r>
-        <w:rPr>
-          <w:rFonts w:ascii="Verdana" w:eastAsia="Times New Roman" w:hAnsi="Verdana" w:cs="Times New Roman"/>
-          <w:sz w:val="24"/>
-          <w:szCs w:val="24"/>
-          <w:lang w:val="en-US"/>
-        </w:rPr>
-        <w:t>Ferreteria</w:t>
-      </w:r>
-      <w:proofErr w:type="spellEnd"/>
-      <w:r>
-        <w:rPr>
-          <w:rFonts w:ascii="Verdana" w:eastAsia="Times New Roman" w:hAnsi="Verdana" w:cs="Times New Roman"/>
-          <w:sz w:val="24"/>
-          <w:szCs w:val="24"/>
-          <w:lang w:val="en-US"/>
-        </w:rPr>
-        <w:t>” manage their inventory, calculate taxes and profit margins, and display product information for sale prices.</w:t>
+        <w:t>The purpose of this document is to specify the software requirements for a computer program that will help “S&amp;O Ferreteria” manage their inventory, calculate taxes and profit margins, and display product information for sale prices.</w:t>
       </w:r>
     </w:p>
     <w:p>
@@ -2277,17 +2231,7 @@
           <w:szCs w:val="28"/>
           <w:lang w:val="en-US"/>
         </w:rPr>
-        <w:t xml:space="preserve">Product </w:t>
-      </w:r>
-      <w:r>
-        <w:rPr>
-          <w:rFonts w:ascii="Verdana" w:eastAsia="Times New Roman" w:hAnsi="Verdana" w:cs="Times New Roman"/>
-          <w:b/>
-          <w:sz w:val="28"/>
-          <w:szCs w:val="28"/>
-          <w:lang w:val="en-US"/>
-        </w:rPr>
-        <w:t xml:space="preserve">Scope </w:t>
+        <w:t xml:space="preserve">Product Scope </w:t>
       </w:r>
     </w:p>
     <w:p>
@@ -2308,27 +2252,7 @@
           <w:szCs w:val="24"/>
           <w:lang w:val="en-US"/>
         </w:rPr>
-        <w:t xml:space="preserve">The scope of this document is to define the requirements for the software program to be developed for “S&amp;O </w:t>
-      </w:r>
-      <w:proofErr w:type="spellStart"/>
-      <w:r>
-        <w:rPr>
-          <w:rFonts w:ascii="Verdana" w:eastAsia="Times New Roman" w:hAnsi="Verdana" w:cs="Times New Roman"/>
-          <w:sz w:val="24"/>
-          <w:szCs w:val="24"/>
-          <w:lang w:val="en-US"/>
-        </w:rPr>
-        <w:t>Ferreteria</w:t>
-      </w:r>
-      <w:proofErr w:type="spellEnd"/>
-      <w:r>
-        <w:rPr>
-          <w:rFonts w:ascii="Verdana" w:eastAsia="Times New Roman" w:hAnsi="Verdana" w:cs="Times New Roman"/>
-          <w:sz w:val="24"/>
-          <w:szCs w:val="24"/>
-          <w:lang w:val="en-US"/>
-        </w:rPr>
-        <w:t>”. It will detail the functional and non-functional requirements, the constraints, and the performance requirements.</w:t>
+        <w:t>The scope of this document is to define the requirements for the software program to be developed for “S&amp;O Ferreteria”. It will detail the functional and non-functional requirements, the constraints, and the performance requirements.</w:t>
       </w:r>
     </w:p>
     <w:p>
@@ -2375,27 +2299,7 @@
           <w:szCs w:val="24"/>
           <w:lang w:val="en-US"/>
         </w:rPr>
-        <w:t xml:space="preserve">S&amp;O </w:t>
-      </w:r>
-      <w:proofErr w:type="spellStart"/>
-      <w:r>
-        <w:rPr>
-          <w:rFonts w:ascii="Verdana" w:eastAsia="Times New Roman" w:hAnsi="Verdana" w:cs="Times New Roman"/>
-          <w:sz w:val="24"/>
-          <w:szCs w:val="24"/>
-          <w:lang w:val="en-US"/>
-        </w:rPr>
-        <w:t>Ferreteria</w:t>
-      </w:r>
-      <w:proofErr w:type="spellEnd"/>
-      <w:r>
-        <w:rPr>
-          <w:rFonts w:ascii="Verdana" w:eastAsia="Times New Roman" w:hAnsi="Verdana" w:cs="Times New Roman"/>
-          <w:sz w:val="24"/>
-          <w:szCs w:val="24"/>
-          <w:lang w:val="en-US"/>
-        </w:rPr>
-        <w:t xml:space="preserve"> - The hardware store that requires the software system.</w:t>
+        <w:t>S&amp;O Ferreteria - The hardware store that requires the software system.</w:t>
       </w:r>
     </w:p>
     <w:p>
@@ -2437,27 +2341,7 @@
           <w:szCs w:val="24"/>
           <w:lang w:val="en-US"/>
         </w:rPr>
-        <w:t xml:space="preserve">Product - Any item that S&amp;O </w:t>
-      </w:r>
-      <w:proofErr w:type="spellStart"/>
-      <w:r>
-        <w:rPr>
-          <w:rFonts w:ascii="Verdana" w:eastAsia="Times New Roman" w:hAnsi="Verdana" w:cs="Times New Roman"/>
-          <w:sz w:val="24"/>
-          <w:szCs w:val="24"/>
-          <w:lang w:val="en-US"/>
-        </w:rPr>
-        <w:t>Ferreteria</w:t>
-      </w:r>
-      <w:proofErr w:type="spellEnd"/>
-      <w:r>
-        <w:rPr>
-          <w:rFonts w:ascii="Verdana" w:eastAsia="Times New Roman" w:hAnsi="Verdana" w:cs="Times New Roman"/>
-          <w:sz w:val="24"/>
-          <w:szCs w:val="24"/>
-          <w:lang w:val="en-US"/>
-        </w:rPr>
-        <w:t xml:space="preserve"> stocks.</w:t>
+        <w:t>Product - Any item that S&amp;O Ferreteria stocks.</w:t>
       </w:r>
     </w:p>
     <w:p>
@@ -2532,27 +2416,7 @@
           <w:szCs w:val="24"/>
           <w:lang w:val="en-US"/>
         </w:rPr>
-        <w:t xml:space="preserve"> Code: A Handbook of Agile Software Craftsmanship (1st ed.</w:t>
-      </w:r>
-      <w:proofErr w:type="gramStart"/>
-      <w:r>
-        <w:rPr>
-          <w:rFonts w:ascii="Verdana" w:eastAsia="Times New Roman" w:hAnsi="Verdana" w:cs="Times New Roman"/>
-          <w:sz w:val="24"/>
-          <w:szCs w:val="24"/>
-          <w:lang w:val="en-US"/>
-        </w:rPr>
-        <w:t>).Pearson</w:t>
-      </w:r>
-      <w:proofErr w:type="gramEnd"/>
-      <w:r>
-        <w:rPr>
-          <w:rFonts w:ascii="Verdana" w:eastAsia="Times New Roman" w:hAnsi="Verdana" w:cs="Times New Roman"/>
-          <w:sz w:val="24"/>
-          <w:szCs w:val="24"/>
-          <w:lang w:val="en-US"/>
-        </w:rPr>
-        <w:t xml:space="preserve">. </w:t>
+        <w:t xml:space="preserve"> Code: A Handbook of Agile Software Craftsmanship (1st ed.).Pearson. </w:t>
       </w:r>
     </w:p>
     <w:p>
@@ -2578,17 +2442,7 @@
           <w:szCs w:val="28"/>
           <w:lang w:val="en-US"/>
         </w:rPr>
-        <w:t>Overview</w:t>
-      </w:r>
-      <w:r>
-        <w:rPr>
-          <w:rFonts w:ascii="Verdana" w:eastAsia="Times New Roman" w:hAnsi="Verdana" w:cs="Times New Roman"/>
-          <w:b/>
-          <w:sz w:val="28"/>
-          <w:szCs w:val="28"/>
-          <w:lang w:val="en-US"/>
-        </w:rPr>
-        <w:t xml:space="preserve"> </w:t>
+        <w:t xml:space="preserve">Overview </w:t>
       </w:r>
     </w:p>
     <w:p>
@@ -2712,27 +2566,7 @@
           <w:szCs w:val="24"/>
           <w:lang w:val="en-US"/>
         </w:rPr>
-        <w:t xml:space="preserve">The software program will be a standalone system designed for use by the owner of “S&amp;O </w:t>
-      </w:r>
-      <w:proofErr w:type="spellStart"/>
-      <w:r>
-        <w:rPr>
-          <w:rFonts w:ascii="Verdana" w:eastAsia="Times New Roman" w:hAnsi="Verdana" w:cs="Times New Roman"/>
-          <w:sz w:val="24"/>
-          <w:szCs w:val="24"/>
-          <w:lang w:val="en-US"/>
-        </w:rPr>
-        <w:t>Ferreteria</w:t>
-      </w:r>
-      <w:proofErr w:type="spellEnd"/>
-      <w:r>
-        <w:rPr>
-          <w:rFonts w:ascii="Verdana" w:eastAsia="Times New Roman" w:hAnsi="Verdana" w:cs="Times New Roman"/>
-          <w:sz w:val="24"/>
-          <w:szCs w:val="24"/>
-          <w:lang w:val="en-US"/>
-        </w:rPr>
-        <w:t xml:space="preserve">” and nobody else. </w:t>
+        <w:t xml:space="preserve">The software program will be a standalone system designed for use by the owner of “S&amp;O Ferreteria” and nobody else. </w:t>
       </w:r>
     </w:p>
     <w:p>
@@ -3179,20 +3013,8 @@
           <w:szCs w:val="24"/>
           <w:lang w:val="en-US"/>
         </w:rPr>
-        <w:t xml:space="preserve">Help </w:t>
-      </w:r>
-      <w:proofErr w:type="gramStart"/>
-      <w:r>
-        <w:rPr>
-          <w:rFonts w:ascii="Verdana" w:eastAsia="Times New Roman" w:hAnsi="Verdana" w:cs="Times New Roman"/>
-          <w:b/>
-          <w:sz w:val="24"/>
-          <w:szCs w:val="24"/>
-          <w:lang w:val="en-US"/>
-        </w:rPr>
-        <w:t>guides</w:t>
-      </w:r>
-      <w:proofErr w:type="gramEnd"/>
+        <w:t>Help guides</w:t>
+      </w:r>
     </w:p>
     <w:p>
       <w:pPr>
@@ -3259,27 +3081,7 @@
           <w:szCs w:val="24"/>
           <w:lang w:val="en-US"/>
         </w:rPr>
-        <w:t xml:space="preserve">The application must have a technical support service the allows users to obtain help in a case </w:t>
-      </w:r>
-      <w:proofErr w:type="spellStart"/>
-      <w:r>
-        <w:rPr>
-          <w:rFonts w:ascii="Verdana" w:eastAsia="Times New Roman" w:hAnsi="Verdana" w:cs="Times New Roman"/>
-          <w:sz w:val="24"/>
-          <w:szCs w:val="24"/>
-          <w:lang w:val="en-US"/>
-        </w:rPr>
-        <w:t>od</w:t>
-      </w:r>
-      <w:proofErr w:type="spellEnd"/>
-      <w:r>
-        <w:rPr>
-          <w:rFonts w:ascii="Verdana" w:eastAsia="Times New Roman" w:hAnsi="Verdana" w:cs="Times New Roman"/>
-          <w:sz w:val="24"/>
-          <w:szCs w:val="24"/>
-          <w:lang w:val="en-US"/>
-        </w:rPr>
-        <w:t xml:space="preserve"> technical problems or doubts on the use of the application.</w:t>
+        <w:t>The application must have a technical support service the allows users to obtain help in a case od technical problems or doubts on the use of the application.</w:t>
       </w:r>
     </w:p>
     <w:p>
@@ -3378,27 +3180,15 @@
           <w:lang w:val="en-US"/>
         </w:rPr>
       </w:pPr>
-      <w:proofErr w:type="spellStart"/>
-      <w:r>
-        <w:rPr>
-          <w:rFonts w:ascii="Verdana" w:eastAsia="Times New Roman" w:hAnsi="Verdana" w:cs="Times New Roman"/>
-          <w:b/>
-          <w:sz w:val="24"/>
-          <w:szCs w:val="24"/>
-          <w:lang w:val="en-US"/>
-        </w:rPr>
-        <w:t>i</w:t>
-      </w:r>
-      <w:proofErr w:type="spellEnd"/>
-      <w:r>
-        <w:rPr>
-          <w:rFonts w:ascii="Verdana" w:eastAsia="Times New Roman" w:hAnsi="Verdana" w:cs="Times New Roman"/>
-          <w:b/>
-          <w:sz w:val="24"/>
-          <w:szCs w:val="24"/>
-          <w:lang w:val="en-US"/>
-        </w:rPr>
-        <w:t xml:space="preserve">) </w:t>
+      <w:r>
+        <w:rPr>
+          <w:rFonts w:ascii="Verdana" w:eastAsia="Times New Roman" w:hAnsi="Verdana" w:cs="Times New Roman"/>
+          <w:b/>
+          <w:sz w:val="24"/>
+          <w:szCs w:val="24"/>
+          <w:lang w:val="en-US"/>
+        </w:rPr>
+        <w:t xml:space="preserve">i) </w:t>
       </w:r>
       <w:r>
         <w:rPr>
@@ -3470,27 +3260,7 @@
           <w:szCs w:val="24"/>
           <w:lang w:val="en-US"/>
         </w:rPr>
-        <w:t xml:space="preserve">It is assumed that the information </w:t>
-      </w:r>
-      <w:proofErr w:type="spellStart"/>
-      <w:r>
-        <w:rPr>
-          <w:rFonts w:ascii="Verdana" w:eastAsia="Times New Roman" w:hAnsi="Verdana" w:cs="Times New Roman"/>
-          <w:sz w:val="24"/>
-          <w:szCs w:val="24"/>
-          <w:lang w:val="en-US"/>
-        </w:rPr>
-        <w:t>entere</w:t>
-      </w:r>
-      <w:proofErr w:type="spellEnd"/>
-      <w:r>
-        <w:rPr>
-          <w:rFonts w:ascii="Verdana" w:eastAsia="Times New Roman" w:hAnsi="Verdana" w:cs="Times New Roman"/>
-          <w:sz w:val="24"/>
-          <w:szCs w:val="24"/>
-          <w:lang w:val="en-US"/>
-        </w:rPr>
-        <w:t xml:space="preserve"> into the application is accurate and updated by the users. </w:t>
+        <w:t xml:space="preserve">It is assumed that the information entere into the application is accurate and updated by the users. </w:t>
       </w:r>
       <w:r>
         <w:rPr>
@@ -3540,56 +3310,24 @@
           <w:lang w:val="en-US"/>
         </w:rPr>
       </w:pPr>
-      <w:proofErr w:type="spellStart"/>
-      <w:r>
-        <w:rPr>
-          <w:rFonts w:ascii="Verdana" w:eastAsia="Times New Roman" w:hAnsi="Verdana" w:cs="Times New Roman"/>
-          <w:b/>
-          <w:sz w:val="24"/>
-          <w:szCs w:val="24"/>
-          <w:lang w:val="en-US"/>
-        </w:rPr>
-        <w:t>i</w:t>
-      </w:r>
-      <w:proofErr w:type="spellEnd"/>
-      <w:r>
-        <w:rPr>
-          <w:rFonts w:ascii="Verdana" w:eastAsia="Times New Roman" w:hAnsi="Verdana" w:cs="Times New Roman"/>
-          <w:b/>
-          <w:sz w:val="24"/>
-          <w:szCs w:val="24"/>
-          <w:lang w:val="en-US"/>
-        </w:rPr>
-        <w:t xml:space="preserve">) </w:t>
-      </w:r>
-      <w:r>
-        <w:rPr>
-          <w:rFonts w:ascii="Verdana" w:eastAsia="Times New Roman" w:hAnsi="Verdana" w:cs="Times New Roman"/>
-          <w:sz w:val="24"/>
-          <w:szCs w:val="24"/>
-          <w:lang w:val="en-US"/>
-        </w:rPr>
-        <w:t xml:space="preserve">The application depends on a compatible operating system, such as Windows or Mac </w:t>
-      </w:r>
-      <w:proofErr w:type="spellStart"/>
-      <w:r>
-        <w:rPr>
-          <w:rFonts w:ascii="Verdana" w:eastAsia="Times New Roman" w:hAnsi="Verdana" w:cs="Times New Roman"/>
-          <w:sz w:val="24"/>
-          <w:szCs w:val="24"/>
-          <w:lang w:val="en-US"/>
-        </w:rPr>
-        <w:t>Os</w:t>
-      </w:r>
-      <w:proofErr w:type="spellEnd"/>
-      <w:r>
-        <w:rPr>
-          <w:rFonts w:ascii="Verdana" w:eastAsia="Times New Roman" w:hAnsi="Verdana" w:cs="Times New Roman"/>
-          <w:sz w:val="24"/>
-          <w:szCs w:val="24"/>
-          <w:lang w:val="en-US"/>
-        </w:rPr>
-        <w:t xml:space="preserve">. </w:t>
+      <w:r>
+        <w:rPr>
+          <w:rFonts w:ascii="Verdana" w:eastAsia="Times New Roman" w:hAnsi="Verdana" w:cs="Times New Roman"/>
+          <w:b/>
+          <w:sz w:val="24"/>
+          <w:szCs w:val="24"/>
+          <w:lang w:val="en-US"/>
+        </w:rPr>
+        <w:t xml:space="preserve">i) </w:t>
+      </w:r>
+      <w:r>
+        <w:rPr>
+          <w:rFonts w:ascii="Verdana" w:eastAsia="Times New Roman" w:hAnsi="Verdana" w:cs="Times New Roman"/>
+          <w:sz w:val="24"/>
+          <w:szCs w:val="24"/>
+          <w:lang w:val="en-US"/>
+        </w:rPr>
+        <w:t xml:space="preserve">The application depends on a compatible operating system, such as Windows or Mac Os. </w:t>
       </w:r>
     </w:p>
     <w:p>
@@ -4363,7 +4101,6 @@
           <w:lang w:val="en-US"/>
         </w:rPr>
       </w:pPr>
-      <w:proofErr w:type="gramStart"/>
       <w:r>
         <w:rPr>
           <w:rFonts w:ascii="Verdana" w:eastAsia="Times New Roman" w:hAnsi="Verdana" w:cs="Times New Roman"/>
@@ -4373,19 +4110,7 @@
           <w:shd w:val="clear" w:color="auto" w:fill="F8F9FA"/>
           <w:lang w:val="en-US"/>
         </w:rPr>
-        <w:t>Usability;</w:t>
-      </w:r>
-      <w:proofErr w:type="gramEnd"/>
-      <w:r>
-        <w:rPr>
-          <w:rFonts w:ascii="Verdana" w:eastAsia="Times New Roman" w:hAnsi="Verdana" w:cs="Times New Roman"/>
-          <w:color w:val="202124"/>
-          <w:sz w:val="24"/>
-          <w:szCs w:val="24"/>
-          <w:shd w:val="clear" w:color="auto" w:fill="F8F9FA"/>
-          <w:lang w:val="en-US"/>
-        </w:rPr>
-        <w:t xml:space="preserve"> The software shall be easy to use for employees with basic computer skills.</w:t>
+        <w:t>Usability; The software shall be easy to use for employees with basic computer skills.</w:t>
       </w:r>
     </w:p>
     <w:p>
@@ -4547,6 +4272,190 @@
           <w:lang w:val="en-US"/>
         </w:rPr>
         <w:t>The software shall be delivered in the English language.</w:t>
+      </w:r>
+    </w:p>
+    <w:p>
+      <w:pPr>
+        <w:spacing w:line="360" w:lineRule="auto"/>
+        <w:rPr>
+          <w:rFonts w:ascii="Verdana" w:eastAsia="Times New Roman" w:hAnsi="Verdana" w:cs="Times New Roman"/>
+          <w:sz w:val="24"/>
+          <w:szCs w:val="24"/>
+          <w:lang w:val="en-US"/>
+        </w:rPr>
+      </w:pPr>
+    </w:p>
+    <w:p>
+      <w:pPr>
+        <w:numPr>
+          <w:ilvl w:val="0"/>
+          <w:numId w:val="4"/>
+        </w:numPr>
+        <w:spacing w:line="360" w:lineRule="auto"/>
+        <w:rPr>
+          <w:rFonts w:ascii="Verdana" w:eastAsia="Times New Roman" w:hAnsi="Verdana" w:cs="Times New Roman"/>
+          <w:b/>
+          <w:sz w:val="36"/>
+          <w:szCs w:val="36"/>
+          <w:lang w:val="en-US"/>
+        </w:rPr>
+      </w:pPr>
+      <w:r>
+        <w:rPr>
+          <w:rFonts w:ascii="Verdana" w:eastAsia="Times New Roman" w:hAnsi="Verdana" w:cs="Times New Roman"/>
+          <w:b/>
+          <w:sz w:val="36"/>
+          <w:szCs w:val="36"/>
+          <w:lang w:val="en-US"/>
+        </w:rPr>
+        <w:t>Appendages</w:t>
+      </w:r>
+    </w:p>
+    <w:p>
+      <w:pPr>
+        <w:pStyle w:val="Prrafodelista"/>
+        <w:numPr>
+          <w:ilvl w:val="1"/>
+          <w:numId w:val="4"/>
+        </w:numPr>
+        <w:spacing w:line="360" w:lineRule="auto"/>
+        <w:rPr>
+          <w:rFonts w:ascii="Verdana" w:eastAsia="Times New Roman" w:hAnsi="Verdana" w:cs="Times New Roman"/>
+          <w:b/>
+          <w:sz w:val="28"/>
+          <w:szCs w:val="28"/>
+          <w:lang w:val="en-US"/>
+        </w:rPr>
+      </w:pPr>
+      <w:r>
+        <w:rPr>
+          <w:rFonts w:ascii="Verdana" w:eastAsia="Times New Roman" w:hAnsi="Verdana" w:cs="Times New Roman"/>
+          <w:b/>
+          <w:sz w:val="28"/>
+          <w:szCs w:val="28"/>
+          <w:lang w:val="en-US"/>
+        </w:rPr>
+        <w:t>Input/output formats, on screen or in list</w:t>
+      </w:r>
+    </w:p>
+    <w:p>
+      <w:pPr>
+        <w:pStyle w:val="Prrafodelista"/>
+        <w:spacing w:line="360" w:lineRule="auto"/>
+        <w:ind w:left="1440"/>
+        <w:rPr>
+          <w:rFonts w:ascii="Verdana" w:eastAsia="Times New Roman" w:hAnsi="Verdana" w:cs="Times New Roman"/>
+          <w:bCs/>
+          <w:sz w:val="24"/>
+          <w:szCs w:val="24"/>
+          <w:lang w:val="en-US"/>
+        </w:rPr>
+      </w:pPr>
+      <w:r>
+        <w:rPr>
+          <w:rFonts w:ascii="Verdana" w:eastAsia="Times New Roman" w:hAnsi="Verdana" w:cs="Times New Roman"/>
+          <w:bCs/>
+          <w:sz w:val="24"/>
+          <w:szCs w:val="24"/>
+          <w:lang w:val="en-US"/>
+        </w:rPr>
+        <w:t xml:space="preserve">A list of sold items is required as input for an inventory control program for a hardware store. This list should include detailed information about each item, such as its name, serial number, quantity sold, and unit price. This information is necessary to </w:t>
+      </w:r>
+      <w:r>
+        <w:rPr>
+          <w:rFonts w:ascii="Verdana" w:eastAsia="Times New Roman" w:hAnsi="Verdana" w:cs="Times New Roman"/>
+          <w:bCs/>
+          <w:sz w:val="24"/>
+          <w:szCs w:val="24"/>
+          <w:lang w:val="en-US"/>
+        </w:rPr>
+        <w:lastRenderedPageBreak/>
+        <w:t>update the inventory and ensure that the store’s stock is accurate.</w:t>
+      </w:r>
+    </w:p>
+    <w:p>
+      <w:pPr>
+        <w:pStyle w:val="Prrafodelista"/>
+        <w:spacing w:line="360" w:lineRule="auto"/>
+        <w:ind w:left="1440"/>
+        <w:rPr>
+          <w:rFonts w:ascii="Verdana" w:eastAsia="Times New Roman" w:hAnsi="Verdana" w:cs="Times New Roman"/>
+          <w:bCs/>
+          <w:sz w:val="24"/>
+          <w:szCs w:val="24"/>
+          <w:lang w:val="en-US"/>
+        </w:rPr>
+      </w:pPr>
+      <w:r>
+        <w:rPr>
+          <w:rFonts w:ascii="Verdana" w:eastAsia="Times New Roman" w:hAnsi="Verdana" w:cs="Times New Roman"/>
+          <w:bCs/>
+          <w:sz w:val="24"/>
+          <w:szCs w:val="24"/>
+          <w:lang w:val="en-US"/>
+        </w:rPr>
+        <w:t xml:space="preserve">The output of the program should be an updated list of the remaining items in the inventory, including the quantity remaining. This information is crucial for the hardware store to order new supplies in a timely manner and avoid stockouts. </w:t>
+      </w:r>
+    </w:p>
+    <w:p>
+      <w:pPr>
+        <w:pStyle w:val="Prrafodelista"/>
+        <w:numPr>
+          <w:ilvl w:val="1"/>
+          <w:numId w:val="4"/>
+        </w:numPr>
+        <w:spacing w:line="360" w:lineRule="auto"/>
+        <w:rPr>
+          <w:rFonts w:ascii="Verdana" w:eastAsia="Times New Roman" w:hAnsi="Verdana" w:cs="Times New Roman"/>
+          <w:b/>
+          <w:sz w:val="28"/>
+          <w:szCs w:val="28"/>
+          <w:lang w:val="en-US"/>
+        </w:rPr>
+      </w:pPr>
+      <w:r>
+        <w:rPr>
+          <w:rFonts w:ascii="Verdana" w:eastAsia="Times New Roman" w:hAnsi="Verdana" w:cs="Times New Roman"/>
+          <w:b/>
+          <w:sz w:val="28"/>
+          <w:szCs w:val="28"/>
+          <w:lang w:val="en-US"/>
+        </w:rPr>
+        <w:t>Programming language restrictions</w:t>
+      </w:r>
+    </w:p>
+    <w:p>
+      <w:pPr>
+        <w:pStyle w:val="Prrafodelista"/>
+        <w:spacing w:line="360" w:lineRule="auto"/>
+        <w:ind w:left="1440"/>
+        <w:rPr>
+          <w:rFonts w:ascii="Verdana" w:eastAsia="Times New Roman" w:hAnsi="Verdana" w:cs="Times New Roman"/>
+          <w:bCs/>
+          <w:sz w:val="24"/>
+          <w:szCs w:val="24"/>
+          <w:lang w:val="en-US"/>
+        </w:rPr>
+      </w:pPr>
+      <w:r>
+        <w:rPr>
+          <w:rFonts w:ascii="Verdana" w:eastAsia="Times New Roman" w:hAnsi="Verdana" w:cs="Times New Roman"/>
+          <w:bCs/>
+          <w:sz w:val="24"/>
+          <w:szCs w:val="24"/>
+          <w:lang w:val="en-US"/>
+        </w:rPr>
+        <w:t xml:space="preserve">The limitation of the project is that only Java can be used, but this is not a bad thing since Java is a versatile programming language that can be used to develop a wide range of applications, from desktop applications to web and mobile applications. It is also an object-oriented programming language, which means that classes and objects can be used to organize the code and simplify data </w:t>
+      </w:r>
+      <w:r>
+        <w:rPr>
+          <w:rFonts w:ascii="Verdana" w:eastAsia="Times New Roman" w:hAnsi="Verdana" w:cs="Times New Roman"/>
+          <w:bCs/>
+          <w:sz w:val="24"/>
+          <w:szCs w:val="24"/>
+          <w:lang w:val="en-US"/>
+        </w:rPr>
+        <w:t>management.</w:t>
       </w:r>
     </w:p>
     <w:sectPr>
@@ -6349,6 +6258,17 @@
       <w:lang w:val="en-US" w:eastAsia="en-US"/>
     </w:rPr>
   </w:style>
+  <w:style w:type="paragraph" w:styleId="Prrafodelista">
+    <w:name w:val="List Paragraph"/>
+    <w:basedOn w:val="Normal"/>
+    <w:uiPriority w:val="34"/>
+    <w:qFormat/>
+    <w:rsid w:val="00E314AE"/>
+    <w:pPr>
+      <w:ind w:left="720"/>
+      <w:contextualSpacing/>
+    </w:pPr>
+  </w:style>
 </w:styles>
 </file>
 

</xml_diff>